<commit_message>
03/04/21: Update doc(Forgot, Reset Password, Part 5)
</commit_message>
<xml_diff>
--- a/document/TaiLieu.docx
+++ b/document/TaiLieu.docx
@@ -522,6 +522,22 @@
         <w:pStyle w:val="7"/>
         <w:numPr>
           <w:ilvl w:val="0"/>
+          <w:numId w:val="0"/>
+        </w:numPr>
+        <w:spacing w:line="360" w:lineRule="auto"/>
+        <w:ind w:left="-11" w:leftChars="0"/>
+        <w:rPr>
+          <w:rFonts w:ascii="Times New Roman" w:hAnsi="Times New Roman" w:cs="Times New Roman"/>
+          <w:sz w:val="26"/>
+          <w:szCs w:val="26"/>
+        </w:rPr>
+      </w:pPr>
+    </w:p>
+    <w:p>
+      <w:pPr>
+        <w:pStyle w:val="7"/>
+        <w:numPr>
+          <w:ilvl w:val="0"/>
           <w:numId w:val="2"/>
         </w:numPr>
         <w:spacing w:line="360" w:lineRule="auto"/>
@@ -749,7 +765,6 @@
           <w:szCs w:val="26"/>
         </w:rPr>
       </w:pPr>
-      <w:bookmarkStart w:id="0" w:name="_GoBack"/>
       <w:r>
         <w:drawing>
           <wp:inline distT="0" distB="0" distL="114300" distR="114300">
@@ -793,7 +808,6 @@
           </wp:inline>
         </w:drawing>
       </w:r>
-      <w:bookmarkEnd w:id="0"/>
     </w:p>
     <w:p>
       <w:pPr>
@@ -2068,12 +2082,6 @@
             <w:insideH w:val="single" w:color="auto" w:sz="4" w:space="0"/>
             <w:insideV w:val="single" w:color="auto" w:sz="4" w:space="0"/>
           </w:tblBorders>
-          <w:tblCellMar>
-            <w:top w:w="0" w:type="dxa"/>
-            <w:left w:w="108" w:type="dxa"/>
-            <w:bottom w:w="0" w:type="dxa"/>
-            <w:right w:w="108" w:type="dxa"/>
-          </w:tblCellMar>
         </w:tblPrEx>
         <w:tc>
           <w:tcPr>
@@ -3760,12 +3768,6 @@
             <w:insideH w:val="single" w:color="auto" w:sz="4" w:space="0"/>
             <w:insideV w:val="single" w:color="auto" w:sz="4" w:space="0"/>
           </w:tblBorders>
-          <w:tblCellMar>
-            <w:top w:w="0" w:type="dxa"/>
-            <w:left w:w="108" w:type="dxa"/>
-            <w:bottom w:w="0" w:type="dxa"/>
-            <w:right w:w="108" w:type="dxa"/>
-          </w:tblCellMar>
         </w:tblPrEx>
         <w:tc>
           <w:tcPr>
@@ -5065,12 +5067,6 @@
             <w:insideH w:val="single" w:color="auto" w:sz="4" w:space="0"/>
             <w:insideV w:val="single" w:color="auto" w:sz="4" w:space="0"/>
           </w:tblBorders>
-          <w:tblCellMar>
-            <w:top w:w="0" w:type="dxa"/>
-            <w:left w:w="108" w:type="dxa"/>
-            <w:bottom w:w="0" w:type="dxa"/>
-            <w:right w:w="108" w:type="dxa"/>
-          </w:tblCellMar>
         </w:tblPrEx>
         <w:tc>
           <w:tcPr>
@@ -6045,64 +6041,625 @@
     </w:p>
     <w:p>
       <w:pPr>
+        <w:pStyle w:val="7"/>
+        <w:numPr>
+          <w:ilvl w:val="0"/>
+          <w:numId w:val="0"/>
+        </w:numPr>
         <w:spacing w:line="360" w:lineRule="auto"/>
         <w:rPr>
-          <w:rFonts w:ascii="Times New Roman" w:hAnsi="Times New Roman" w:cs="Times New Roman"/>
-          <w:sz w:val="26"/>
-          <w:szCs w:val="26"/>
-        </w:rPr>
-      </w:pPr>
-      <w:r>
-        <w:rPr>
-          <w:rFonts w:ascii="Times New Roman" w:hAnsi="Times New Roman" w:cs="Times New Roman"/>
-          <w:sz w:val="26"/>
-          <w:szCs w:val="26"/>
-        </w:rPr>
-        <w:t>Trang đăng nhập:</w:t>
-      </w:r>
-    </w:p>
-    <w:p>
-      <w:pPr>
+          <w:rFonts w:hint="default" w:ascii="Times New Roman" w:hAnsi="Times New Roman" w:cs="Times New Roman"/>
+          <w:sz w:val="26"/>
+          <w:szCs w:val="26"/>
+          <w:lang w:val="en-US"/>
+        </w:rPr>
+      </w:pPr>
+      <w:r>
+        <w:rPr>
+          <w:rFonts w:hint="default" w:ascii="Times New Roman" w:hAnsi="Times New Roman" w:cs="Times New Roman"/>
+          <w:sz w:val="26"/>
+          <w:szCs w:val="26"/>
+          <w:lang w:val="en-US"/>
+        </w:rPr>
+        <w:t>Tài khoản admin:</w:t>
+      </w:r>
+    </w:p>
+    <w:p>
+      <w:pPr>
+        <w:pStyle w:val="7"/>
+        <w:numPr>
+          <w:ilvl w:val="0"/>
+          <w:numId w:val="0"/>
+        </w:numPr>
         <w:spacing w:line="360" w:lineRule="auto"/>
         <w:rPr>
-          <w:rFonts w:ascii="Times New Roman" w:hAnsi="Times New Roman" w:cs="Times New Roman"/>
-          <w:sz w:val="26"/>
-          <w:szCs w:val="26"/>
-        </w:rPr>
-      </w:pPr>
-    </w:p>
-    <w:p>
-      <w:pPr>
+          <w:rFonts w:hint="default" w:ascii="Times New Roman" w:hAnsi="Times New Roman" w:cs="Times New Roman"/>
+          <w:sz w:val="26"/>
+          <w:szCs w:val="26"/>
+          <w:lang w:val="en-US"/>
+        </w:rPr>
+      </w:pPr>
+      <w:r>
+        <w:rPr>
+          <w:rFonts w:hint="default" w:ascii="Times New Roman" w:hAnsi="Times New Roman" w:cs="Times New Roman"/>
+          <w:sz w:val="26"/>
+          <w:szCs w:val="26"/>
+          <w:lang w:val="en-US"/>
+        </w:rPr>
+        <w:tab/>
+      </w:r>
+      <w:r>
+        <w:rPr>
+          <w:rFonts w:hint="default" w:ascii="Times New Roman" w:hAnsi="Times New Roman" w:cs="Times New Roman"/>
+          <w:sz w:val="26"/>
+          <w:szCs w:val="26"/>
+          <w:lang w:val="en-US"/>
+        </w:rPr>
+        <w:t>Username: phuonguyen</w:t>
+      </w:r>
+    </w:p>
+    <w:p>
+      <w:pPr>
+        <w:pStyle w:val="7"/>
+        <w:numPr>
+          <w:ilvl w:val="0"/>
+          <w:numId w:val="0"/>
+        </w:numPr>
         <w:spacing w:line="360" w:lineRule="auto"/>
         <w:rPr>
-          <w:rFonts w:ascii="Times New Roman" w:hAnsi="Times New Roman" w:cs="Times New Roman"/>
-          <w:sz w:val="26"/>
-          <w:szCs w:val="26"/>
-        </w:rPr>
-      </w:pPr>
-      <w:r>
-        <w:rPr>
-          <w:rFonts w:ascii="Times New Roman" w:hAnsi="Times New Roman" w:cs="Times New Roman"/>
-          <w:sz w:val="26"/>
-          <w:szCs w:val="26"/>
-        </w:rPr>
-        <w:t>Mô tả: Kiểm tra các trường hợp đăng nhập tài khoản cho user( Tài khoản không tồn tại, mật khẩu không đúng, tài khoản đã bị khóa, đăng nhập thất bại, thành công). Nếu thành công, thông tin user sẽ được lưu cookies( tồn tại trong 48 tiếng) và chuyển hướng sang trang Profile Admin</w:t>
-      </w:r>
-    </w:p>
-    <w:p>
-      <w:pPr>
+          <w:rFonts w:hint="default" w:ascii="Times New Roman" w:hAnsi="Times New Roman" w:cs="Times New Roman"/>
+          <w:sz w:val="26"/>
+          <w:szCs w:val="26"/>
+          <w:lang w:val="en-US"/>
+        </w:rPr>
+      </w:pPr>
+      <w:r>
+        <w:rPr>
+          <w:rFonts w:hint="default" w:ascii="Times New Roman" w:hAnsi="Times New Roman" w:cs="Times New Roman"/>
+          <w:sz w:val="26"/>
+          <w:szCs w:val="26"/>
+          <w:lang w:val="en-US"/>
+        </w:rPr>
+        <w:tab/>
+      </w:r>
+      <w:r>
+        <w:rPr>
+          <w:rFonts w:hint="default" w:ascii="Times New Roman" w:hAnsi="Times New Roman" w:cs="Times New Roman"/>
+          <w:sz w:val="26"/>
+          <w:szCs w:val="26"/>
+          <w:lang w:val="en-US"/>
+        </w:rPr>
+        <w:t>Password: 123</w:t>
+      </w:r>
+    </w:p>
+    <w:p>
+      <w:pPr>
+        <w:pStyle w:val="7"/>
+        <w:numPr>
+          <w:ilvl w:val="0"/>
+          <w:numId w:val="0"/>
+        </w:numPr>
         <w:spacing w:line="360" w:lineRule="auto"/>
         <w:rPr>
-          <w:rFonts w:ascii="Times New Roman" w:hAnsi="Times New Roman" w:cs="Times New Roman"/>
-          <w:sz w:val="26"/>
-          <w:szCs w:val="26"/>
-        </w:rPr>
-      </w:pPr>
-      <w:r>
-        <w:rPr>
-          <w:rFonts w:ascii="Times New Roman" w:hAnsi="Times New Roman" w:cs="Times New Roman"/>
-          <w:sz w:val="26"/>
-          <w:szCs w:val="26"/>
+          <w:rFonts w:hint="default" w:ascii="Times New Roman" w:hAnsi="Times New Roman" w:cs="Times New Roman"/>
+          <w:sz w:val="26"/>
+          <w:szCs w:val="26"/>
+          <w:lang w:val="en-US"/>
+        </w:rPr>
+      </w:pPr>
+      <w:r>
+        <w:rPr>
+          <w:rFonts w:hint="default" w:ascii="Times New Roman" w:hAnsi="Times New Roman" w:cs="Times New Roman"/>
+          <w:sz w:val="26"/>
+          <w:szCs w:val="26"/>
+          <w:lang w:val="en-US"/>
+        </w:rPr>
+        <w:t>Tài khoản khách hàng:</w:t>
+      </w:r>
+    </w:p>
+    <w:p>
+      <w:pPr>
+        <w:spacing w:beforeLines="0" w:afterLines="0"/>
+        <w:jc w:val="left"/>
+        <w:rPr>
+          <w:rFonts w:hint="default" w:ascii="Times New Roman" w:hAnsi="Times New Roman" w:cs="Times New Roman"/>
+          <w:color w:val="auto"/>
+          <w:sz w:val="26"/>
+          <w:szCs w:val="26"/>
+          <w:lang w:val="en-US"/>
+        </w:rPr>
+      </w:pPr>
+      <w:r>
+        <w:rPr>
+          <w:rFonts w:hint="default" w:ascii="Times New Roman" w:hAnsi="Times New Roman" w:cs="Times New Roman"/>
+          <w:sz w:val="26"/>
+          <w:szCs w:val="26"/>
+          <w:lang w:val="en-US"/>
+        </w:rPr>
+        <w:tab/>
+      </w:r>
+      <w:r>
+        <w:rPr>
+          <w:rFonts w:hint="default" w:ascii="Times New Roman" w:hAnsi="Times New Roman" w:cs="Times New Roman"/>
+          <w:sz w:val="26"/>
+          <w:szCs w:val="26"/>
+          <w:lang w:val="en-US"/>
+        </w:rPr>
+        <w:t xml:space="preserve">Username: </w:t>
+      </w:r>
+      <w:r>
+        <w:rPr>
+          <w:rFonts w:hint="default" w:ascii="Times New Roman" w:hAnsi="Times New Roman" w:eastAsia="Consolas" w:cs="Times New Roman"/>
+          <w:color w:val="auto"/>
+          <w:sz w:val="26"/>
+          <w:szCs w:val="26"/>
+        </w:rPr>
+        <w:t>phuonganh@gmail.com</w:t>
+      </w:r>
+    </w:p>
+    <w:p>
+      <w:pPr>
+        <w:pStyle w:val="7"/>
+        <w:numPr>
+          <w:ilvl w:val="0"/>
+          <w:numId w:val="0"/>
+        </w:numPr>
+        <w:spacing w:line="360" w:lineRule="auto"/>
+        <w:rPr>
+          <w:rFonts w:hint="default" w:ascii="Times New Roman" w:hAnsi="Times New Roman" w:cs="Times New Roman"/>
+          <w:sz w:val="26"/>
+          <w:szCs w:val="26"/>
+          <w:lang w:val="en-US"/>
+        </w:rPr>
+      </w:pPr>
+      <w:r>
+        <w:rPr>
+          <w:rFonts w:hint="default" w:ascii="Times New Roman" w:hAnsi="Times New Roman" w:cs="Times New Roman"/>
+          <w:sz w:val="26"/>
+          <w:szCs w:val="26"/>
+          <w:lang w:val="en-US"/>
+        </w:rPr>
+        <w:tab/>
+      </w:r>
+      <w:r>
+        <w:rPr>
+          <w:rFonts w:hint="default" w:ascii="Times New Roman" w:hAnsi="Times New Roman" w:cs="Times New Roman"/>
+          <w:sz w:val="26"/>
+          <w:szCs w:val="26"/>
+          <w:lang w:val="en-US"/>
+        </w:rPr>
+        <w:t>Password: 123</w:t>
+      </w:r>
+    </w:p>
+    <w:p>
+      <w:pPr>
+        <w:spacing w:line="360" w:lineRule="auto"/>
+        <w:rPr>
+          <w:rFonts w:ascii="Times New Roman" w:hAnsi="Times New Roman" w:cs="Times New Roman"/>
+          <w:b/>
+          <w:bCs/>
+          <w:sz w:val="26"/>
+          <w:szCs w:val="26"/>
+          <w:u w:val="single"/>
+        </w:rPr>
+      </w:pPr>
+      <w:r>
+        <w:rPr>
+          <w:rFonts w:ascii="Times New Roman" w:hAnsi="Times New Roman" w:cs="Times New Roman"/>
+          <w:b/>
+          <w:bCs/>
+          <w:sz w:val="26"/>
+          <w:szCs w:val="26"/>
+          <w:u w:val="single"/>
+        </w:rPr>
+        <w:t>Trang đăng nhập</w:t>
+      </w:r>
+      <w:r>
+        <w:rPr>
+          <w:rFonts w:hint="default" w:ascii="Times New Roman" w:hAnsi="Times New Roman" w:cs="Times New Roman"/>
+          <w:b/>
+          <w:bCs/>
+          <w:sz w:val="26"/>
+          <w:szCs w:val="26"/>
+          <w:u w:val="single"/>
+          <w:lang w:val="en-US"/>
+        </w:rPr>
+        <w:t xml:space="preserve"> admin</w:t>
+      </w:r>
+      <w:r>
+        <w:rPr>
+          <w:rFonts w:ascii="Times New Roman" w:hAnsi="Times New Roman" w:cs="Times New Roman"/>
+          <w:b/>
+          <w:bCs/>
+          <w:sz w:val="26"/>
+          <w:szCs w:val="26"/>
+          <w:u w:val="single"/>
+        </w:rPr>
+        <w:t>:</w:t>
+      </w:r>
+    </w:p>
+    <w:p>
+      <w:pPr>
+        <w:spacing w:line="360" w:lineRule="auto"/>
+        <w:rPr>
+          <w:rFonts w:ascii="Times New Roman" w:hAnsi="Times New Roman" w:cs="Times New Roman"/>
+          <w:sz w:val="26"/>
+          <w:szCs w:val="26"/>
+        </w:rPr>
+      </w:pPr>
+      <w:r>
+        <w:drawing>
+          <wp:inline distT="0" distB="0" distL="114300" distR="114300">
+            <wp:extent cx="3486150" cy="3457575"/>
+            <wp:effectExtent l="0" t="0" r="0" b="9525"/>
+            <wp:docPr id="5" name="Picture 2"/>
+            <wp:cNvGraphicFramePr>
+              <a:graphicFrameLocks xmlns:a="http://schemas.openxmlformats.org/drawingml/2006/main" noChangeAspect="1"/>
+            </wp:cNvGraphicFramePr>
+            <a:graphic xmlns:a="http://schemas.openxmlformats.org/drawingml/2006/main">
+              <a:graphicData uri="http://schemas.openxmlformats.org/drawingml/2006/picture">
+                <pic:pic xmlns:pic="http://schemas.openxmlformats.org/drawingml/2006/picture">
+                  <pic:nvPicPr>
+                    <pic:cNvPr id="5" name="Picture 2"/>
+                    <pic:cNvPicPr>
+                      <a:picLocks noChangeAspect="1"/>
+                    </pic:cNvPicPr>
+                  </pic:nvPicPr>
+                  <pic:blipFill>
+                    <a:blip r:embed="rId9"/>
+                    <a:stretch>
+                      <a:fillRect/>
+                    </a:stretch>
+                  </pic:blipFill>
+                  <pic:spPr>
+                    <a:xfrm>
+                      <a:off x="0" y="0"/>
+                      <a:ext cx="3486150" cy="3457575"/>
+                    </a:xfrm>
+                    <a:prstGeom prst="rect">
+                      <a:avLst/>
+                    </a:prstGeom>
+                    <a:noFill/>
+                    <a:ln>
+                      <a:noFill/>
+                    </a:ln>
+                  </pic:spPr>
+                </pic:pic>
+              </a:graphicData>
+            </a:graphic>
+          </wp:inline>
+        </w:drawing>
+      </w:r>
+    </w:p>
+    <w:p>
+      <w:pPr>
+        <w:spacing w:line="360" w:lineRule="auto"/>
+        <w:rPr>
+          <w:rFonts w:hint="default" w:ascii="Times New Roman" w:hAnsi="Times New Roman" w:cs="Times New Roman"/>
+          <w:sz w:val="26"/>
+          <w:szCs w:val="26"/>
+          <w:lang w:val="en-US"/>
+        </w:rPr>
+      </w:pPr>
+      <w:r>
+        <w:rPr>
+          <w:rFonts w:ascii="Times New Roman" w:hAnsi="Times New Roman" w:cs="Times New Roman"/>
+          <w:i/>
+          <w:iCs/>
+          <w:sz w:val="26"/>
+          <w:szCs w:val="26"/>
+          <w:u w:val="single"/>
+        </w:rPr>
+        <w:t>Mô tả:</w:t>
+      </w:r>
+      <w:r>
+        <w:rPr>
+          <w:rFonts w:ascii="Times New Roman" w:hAnsi="Times New Roman" w:cs="Times New Roman"/>
+          <w:sz w:val="26"/>
+          <w:szCs w:val="26"/>
+        </w:rPr>
+        <w:t xml:space="preserve"> Kiểm tra các trường hợp đăng nhập tài khoản cho user( Tài khoản không tồn tại, mật khẩu không đúng, tài khoản đã bị khóa, đăng nhập thất bại, thành công). Nếu thành công, thông tin user sẽ được lưu cookies( tồn tại trong 48 tiếng) và chuyển hướng sang trang Profile Admin</w:t>
+      </w:r>
+      <w:r>
+        <w:rPr>
+          <w:rFonts w:hint="default" w:ascii="Times New Roman" w:hAnsi="Times New Roman" w:cs="Times New Roman"/>
+          <w:sz w:val="26"/>
+          <w:szCs w:val="26"/>
+          <w:lang w:val="en-US"/>
+        </w:rPr>
+        <w:t>.</w:t>
+      </w:r>
+    </w:p>
+    <w:p>
+      <w:pPr>
+        <w:spacing w:line="360" w:lineRule="auto"/>
+        <w:rPr>
+          <w:rFonts w:hint="default" w:ascii="Times New Roman" w:hAnsi="Times New Roman"/>
+          <w:sz w:val="26"/>
+          <w:szCs w:val="26"/>
+          <w:lang w:val="en-US"/>
+        </w:rPr>
+      </w:pPr>
+      <w:r>
+        <w:rPr>
+          <w:rFonts w:hint="default" w:ascii="Times New Roman" w:hAnsi="Times New Roman"/>
+          <w:sz w:val="26"/>
+          <w:szCs w:val="26"/>
+          <w:lang w:val="en-US"/>
+        </w:rPr>
+        <w:t>* Forgot password: chuyển hướng trang để giúp admin tìm lại tài khoản.</w:t>
+      </w:r>
+    </w:p>
+    <w:p>
+      <w:pPr>
+        <w:spacing w:line="360" w:lineRule="auto"/>
+        <w:rPr>
+          <w:rFonts w:hint="default" w:ascii="Times New Roman" w:hAnsi="Times New Roman"/>
+          <w:sz w:val="26"/>
+          <w:szCs w:val="26"/>
+          <w:lang w:val="en-US"/>
+        </w:rPr>
+      </w:pPr>
+      <w:r>
+        <w:rPr>
+          <w:rFonts w:hint="default" w:ascii="Times New Roman" w:hAnsi="Times New Roman"/>
+          <w:sz w:val="26"/>
+          <w:szCs w:val="26"/>
+          <w:lang w:val="en-US"/>
+        </w:rPr>
+        <w:t>* Create new account: cần liên hệ nhân viên liên quan để tạo tài khoản.</w:t>
+      </w:r>
+    </w:p>
+    <w:p>
+      <w:pPr>
+        <w:spacing w:line="360" w:lineRule="auto"/>
+        <w:rPr>
+          <w:rFonts w:hint="default" w:ascii="Times New Roman" w:hAnsi="Times New Roman"/>
+          <w:b/>
+          <w:bCs/>
+          <w:sz w:val="26"/>
+          <w:szCs w:val="26"/>
+          <w:u w:val="single"/>
+          <w:lang w:val="en-US"/>
+        </w:rPr>
+      </w:pPr>
+      <w:r>
+        <w:rPr>
+          <w:rFonts w:hint="default" w:ascii="Times New Roman" w:hAnsi="Times New Roman"/>
+          <w:b/>
+          <w:bCs/>
+          <w:sz w:val="26"/>
+          <w:szCs w:val="26"/>
+          <w:u w:val="single"/>
+          <w:lang w:val="en-US"/>
+        </w:rPr>
+        <w:t>Trang Forgot password:</w:t>
+      </w:r>
+    </w:p>
+    <w:p>
+      <w:pPr>
+        <w:spacing w:line="360" w:lineRule="auto"/>
+        <w:rPr>
+          <w:rFonts w:hint="default" w:ascii="Times New Roman" w:hAnsi="Times New Roman"/>
+          <w:b/>
+          <w:bCs/>
+          <w:sz w:val="26"/>
+          <w:szCs w:val="26"/>
+          <w:u w:val="single"/>
+          <w:lang w:val="en-US"/>
+        </w:rPr>
+      </w:pPr>
+      <w:r>
+        <w:drawing>
+          <wp:inline distT="0" distB="0" distL="114300" distR="114300">
+            <wp:extent cx="3438525" cy="3362325"/>
+            <wp:effectExtent l="0" t="0" r="9525" b="9525"/>
+            <wp:docPr id="3" name="Picture 1"/>
+            <wp:cNvGraphicFramePr>
+              <a:graphicFrameLocks xmlns:a="http://schemas.openxmlformats.org/drawingml/2006/main" noChangeAspect="1"/>
+            </wp:cNvGraphicFramePr>
+            <a:graphic xmlns:a="http://schemas.openxmlformats.org/drawingml/2006/main">
+              <a:graphicData uri="http://schemas.openxmlformats.org/drawingml/2006/picture">
+                <pic:pic xmlns:pic="http://schemas.openxmlformats.org/drawingml/2006/picture">
+                  <pic:nvPicPr>
+                    <pic:cNvPr id="3" name="Picture 1"/>
+                    <pic:cNvPicPr>
+                      <a:picLocks noChangeAspect="1"/>
+                    </pic:cNvPicPr>
+                  </pic:nvPicPr>
+                  <pic:blipFill>
+                    <a:blip r:embed="rId10"/>
+                    <a:stretch>
+                      <a:fillRect/>
+                    </a:stretch>
+                  </pic:blipFill>
+                  <pic:spPr>
+                    <a:xfrm>
+                      <a:off x="0" y="0"/>
+                      <a:ext cx="3438525" cy="3362325"/>
+                    </a:xfrm>
+                    <a:prstGeom prst="rect">
+                      <a:avLst/>
+                    </a:prstGeom>
+                    <a:noFill/>
+                    <a:ln>
+                      <a:noFill/>
+                    </a:ln>
+                  </pic:spPr>
+                </pic:pic>
+              </a:graphicData>
+            </a:graphic>
+          </wp:inline>
+        </w:drawing>
+      </w:r>
+    </w:p>
+    <w:p>
+      <w:pPr>
+        <w:spacing w:line="360" w:lineRule="auto"/>
+        <w:rPr>
+          <w:rFonts w:hint="default" w:ascii="Times New Roman" w:hAnsi="Times New Roman"/>
+          <w:sz w:val="26"/>
+          <w:szCs w:val="26"/>
+          <w:lang w:val="en-US"/>
+        </w:rPr>
+      </w:pPr>
+      <w:r>
+        <w:rPr>
+          <w:rFonts w:hint="default" w:ascii="Times New Roman" w:hAnsi="Times New Roman"/>
+          <w:i/>
+          <w:iCs/>
+          <w:sz w:val="26"/>
+          <w:szCs w:val="26"/>
+          <w:u w:val="single"/>
+          <w:lang w:val="en-US"/>
+        </w:rPr>
+        <w:t>Mô tả:</w:t>
+      </w:r>
+      <w:r>
+        <w:rPr>
+          <w:rFonts w:hint="default" w:ascii="Times New Roman" w:hAnsi="Times New Roman"/>
+          <w:sz w:val="26"/>
+          <w:szCs w:val="26"/>
+          <w:lang w:val="en-US"/>
+        </w:rPr>
+        <w:t xml:space="preserve"> Khi admin quên mật khẩu, admin cần nhập tài khoản đã đăng kí vào form để trang chuyển hướng đến trang reset password.</w:t>
+      </w:r>
+    </w:p>
+    <w:p>
+      <w:pPr>
+        <w:spacing w:line="360" w:lineRule="auto"/>
+        <w:rPr>
+          <w:rFonts w:hint="default" w:ascii="Times New Roman" w:hAnsi="Times New Roman"/>
+          <w:b/>
+          <w:bCs/>
+          <w:sz w:val="26"/>
+          <w:szCs w:val="26"/>
+          <w:u w:val="single"/>
+          <w:lang w:val="en-US"/>
+        </w:rPr>
+      </w:pPr>
+      <w:r>
+        <w:rPr>
+          <w:rFonts w:hint="default" w:ascii="Times New Roman" w:hAnsi="Times New Roman"/>
+          <w:b/>
+          <w:bCs/>
+          <w:sz w:val="26"/>
+          <w:szCs w:val="26"/>
+          <w:u w:val="single"/>
+          <w:lang w:val="en-US"/>
+        </w:rPr>
+        <w:t>Trang Reset password:</w:t>
+      </w:r>
+    </w:p>
+    <w:p>
+      <w:pPr>
+        <w:spacing w:line="360" w:lineRule="auto"/>
+        <w:rPr>
+          <w:rFonts w:hint="default" w:ascii="Times New Roman" w:hAnsi="Times New Roman"/>
+          <w:b/>
+          <w:bCs/>
+          <w:sz w:val="26"/>
+          <w:szCs w:val="26"/>
+          <w:u w:val="single"/>
+          <w:lang w:val="en-US"/>
+        </w:rPr>
+      </w:pPr>
+      <w:r>
+        <w:drawing>
+          <wp:inline distT="0" distB="0" distL="114300" distR="114300">
+            <wp:extent cx="3409950" cy="3028950"/>
+            <wp:effectExtent l="0" t="0" r="0" b="0"/>
+            <wp:docPr id="6" name="Picture 2"/>
+            <wp:cNvGraphicFramePr>
+              <a:graphicFrameLocks xmlns:a="http://schemas.openxmlformats.org/drawingml/2006/main" noChangeAspect="1"/>
+            </wp:cNvGraphicFramePr>
+            <a:graphic xmlns:a="http://schemas.openxmlformats.org/drawingml/2006/main">
+              <a:graphicData uri="http://schemas.openxmlformats.org/drawingml/2006/picture">
+                <pic:pic xmlns:pic="http://schemas.openxmlformats.org/drawingml/2006/picture">
+                  <pic:nvPicPr>
+                    <pic:cNvPr id="6" name="Picture 2"/>
+                    <pic:cNvPicPr>
+                      <a:picLocks noChangeAspect="1"/>
+                    </pic:cNvPicPr>
+                  </pic:nvPicPr>
+                  <pic:blipFill>
+                    <a:blip r:embed="rId11"/>
+                    <a:stretch>
+                      <a:fillRect/>
+                    </a:stretch>
+                  </pic:blipFill>
+                  <pic:spPr>
+                    <a:xfrm>
+                      <a:off x="0" y="0"/>
+                      <a:ext cx="3409950" cy="3028950"/>
+                    </a:xfrm>
+                    <a:prstGeom prst="rect">
+                      <a:avLst/>
+                    </a:prstGeom>
+                    <a:noFill/>
+                    <a:ln>
+                      <a:noFill/>
+                    </a:ln>
+                  </pic:spPr>
+                </pic:pic>
+              </a:graphicData>
+            </a:graphic>
+          </wp:inline>
+        </w:drawing>
+      </w:r>
+    </w:p>
+    <w:p>
+      <w:pPr>
+        <w:spacing w:line="360" w:lineRule="auto"/>
+        <w:rPr>
+          <w:rFonts w:hint="default" w:ascii="Times New Roman" w:hAnsi="Times New Roman"/>
+          <w:sz w:val="26"/>
+          <w:szCs w:val="26"/>
+          <w:lang w:val="en-US"/>
+        </w:rPr>
+      </w:pPr>
+      <w:r>
+        <w:rPr>
+          <w:rFonts w:hint="default" w:ascii="Times New Roman" w:hAnsi="Times New Roman"/>
+          <w:i/>
+          <w:iCs/>
+          <w:sz w:val="26"/>
+          <w:szCs w:val="26"/>
+          <w:u w:val="single"/>
+          <w:lang w:val="en-US"/>
+        </w:rPr>
+        <w:t>Mô tả:</w:t>
+      </w:r>
+      <w:r>
+        <w:rPr>
+          <w:rFonts w:hint="default" w:ascii="Times New Roman" w:hAnsi="Times New Roman"/>
+          <w:sz w:val="26"/>
+          <w:szCs w:val="26"/>
+          <w:lang w:val="en-US"/>
+        </w:rPr>
+        <w:t xml:space="preserve"> Nhập mật khẩu mới vào form để cập nhật</w:t>
+      </w:r>
+    </w:p>
+    <w:p>
+      <w:pPr>
+        <w:spacing w:line="360" w:lineRule="auto"/>
+        <w:rPr>
+          <w:rFonts w:ascii="Times New Roman" w:hAnsi="Times New Roman" w:cs="Times New Roman"/>
+          <w:b/>
+          <w:bCs/>
+          <w:sz w:val="26"/>
+          <w:szCs w:val="26"/>
+          <w:u w:val="single"/>
+        </w:rPr>
+      </w:pPr>
+      <w:r>
+        <w:rPr>
+          <w:rFonts w:ascii="Times New Roman" w:hAnsi="Times New Roman" w:cs="Times New Roman"/>
+          <w:b/>
+          <w:bCs/>
+          <w:sz w:val="26"/>
+          <w:szCs w:val="26"/>
+          <w:u w:val="single"/>
         </w:rPr>
         <w:t>Trang profile admin:</w:t>
       </w:r>
@@ -6116,6 +6673,49 @@
           <w:szCs w:val="26"/>
         </w:rPr>
       </w:pPr>
+      <w:r>
+        <w:drawing>
+          <wp:inline distT="0" distB="0" distL="114300" distR="114300">
+            <wp:extent cx="5932805" cy="3335655"/>
+            <wp:effectExtent l="0" t="0" r="10795" b="17145"/>
+            <wp:docPr id="7" name="Picture 4"/>
+            <wp:cNvGraphicFramePr>
+              <a:graphicFrameLocks xmlns:a="http://schemas.openxmlformats.org/drawingml/2006/main" noChangeAspect="1"/>
+            </wp:cNvGraphicFramePr>
+            <a:graphic xmlns:a="http://schemas.openxmlformats.org/drawingml/2006/main">
+              <a:graphicData uri="http://schemas.openxmlformats.org/drawingml/2006/picture">
+                <pic:pic xmlns:pic="http://schemas.openxmlformats.org/drawingml/2006/picture">
+                  <pic:nvPicPr>
+                    <pic:cNvPr id="7" name="Picture 4"/>
+                    <pic:cNvPicPr>
+                      <a:picLocks noChangeAspect="1"/>
+                    </pic:cNvPicPr>
+                  </pic:nvPicPr>
+                  <pic:blipFill>
+                    <a:blip r:embed="rId12"/>
+                    <a:stretch>
+                      <a:fillRect/>
+                    </a:stretch>
+                  </pic:blipFill>
+                  <pic:spPr>
+                    <a:xfrm>
+                      <a:off x="0" y="0"/>
+                      <a:ext cx="5932805" cy="3335655"/>
+                    </a:xfrm>
+                    <a:prstGeom prst="rect">
+                      <a:avLst/>
+                    </a:prstGeom>
+                    <a:noFill/>
+                    <a:ln>
+                      <a:noFill/>
+                    </a:ln>
+                  </pic:spPr>
+                </pic:pic>
+              </a:graphicData>
+            </a:graphic>
+          </wp:inline>
+        </w:drawing>
+      </w:r>
     </w:p>
     <w:p>
       <w:pPr>
@@ -6129,10 +6729,23 @@
       <w:r>
         <w:rPr>
           <w:rFonts w:ascii="Times New Roman" w:hAnsi="Times New Roman" w:cs="Times New Roman"/>
-          <w:sz w:val="26"/>
-          <w:szCs w:val="26"/>
-        </w:rPr>
-        <w:t>Mô tả: Trang thể hiện thông tin của user đang đăng nhập, có thể chỉnh sửa thông tin của chính mình</w:t>
+          <w:b w:val="0"/>
+          <w:bCs w:val="0"/>
+          <w:i/>
+          <w:iCs/>
+          <w:sz w:val="26"/>
+          <w:szCs w:val="26"/>
+          <w:u w:val="single"/>
+        </w:rPr>
+        <w:t>Mô tả</w:t>
+      </w:r>
+      <w:r>
+        <w:rPr>
+          <w:rFonts w:ascii="Times New Roman" w:hAnsi="Times New Roman" w:cs="Times New Roman"/>
+          <w:sz w:val="26"/>
+          <w:szCs w:val="26"/>
+        </w:rPr>
+        <w:t>: Trang thể hiện thông tin của user đang đăng nhập, có thể chỉnh sửa thông tin của chính mình</w:t>
       </w:r>
     </w:p>
     <w:p>
@@ -6140,15 +6753,21 @@
         <w:spacing w:line="360" w:lineRule="auto"/>
         <w:rPr>
           <w:rFonts w:ascii="Times New Roman" w:hAnsi="Times New Roman" w:cs="Times New Roman"/>
-          <w:sz w:val="26"/>
-          <w:szCs w:val="26"/>
-        </w:rPr>
-      </w:pPr>
-      <w:r>
-        <w:rPr>
-          <w:rFonts w:ascii="Times New Roman" w:hAnsi="Times New Roman" w:cs="Times New Roman"/>
-          <w:sz w:val="26"/>
-          <w:szCs w:val="26"/>
+          <w:b/>
+          <w:bCs/>
+          <w:sz w:val="26"/>
+          <w:szCs w:val="26"/>
+          <w:u w:val="single"/>
+        </w:rPr>
+      </w:pPr>
+      <w:r>
+        <w:rPr>
+          <w:rFonts w:ascii="Times New Roman" w:hAnsi="Times New Roman" w:cs="Times New Roman"/>
+          <w:b/>
+          <w:bCs/>
+          <w:sz w:val="26"/>
+          <w:szCs w:val="26"/>
+          <w:u w:val="single"/>
         </w:rPr>
         <w:t>Trang thêm loại sản phẩm:</w:t>
       </w:r>
@@ -6158,8 +6777,11 @@
         <w:spacing w:line="360" w:lineRule="auto"/>
         <w:rPr>
           <w:rFonts w:ascii="Times New Roman" w:hAnsi="Times New Roman" w:cs="Times New Roman"/>
-          <w:sz w:val="26"/>
-          <w:szCs w:val="26"/>
+          <w:b/>
+          <w:bCs/>
+          <w:sz w:val="26"/>
+          <w:szCs w:val="26"/>
+          <w:u w:val="single"/>
         </w:rPr>
       </w:pPr>
     </w:p>
@@ -6168,15 +6790,21 @@
         <w:spacing w:line="360" w:lineRule="auto"/>
         <w:rPr>
           <w:rFonts w:ascii="Times New Roman" w:hAnsi="Times New Roman" w:cs="Times New Roman"/>
-          <w:sz w:val="26"/>
-          <w:szCs w:val="26"/>
-        </w:rPr>
-      </w:pPr>
-      <w:r>
-        <w:rPr>
-          <w:rFonts w:ascii="Times New Roman" w:hAnsi="Times New Roman" w:cs="Times New Roman"/>
-          <w:sz w:val="26"/>
-          <w:szCs w:val="26"/>
+          <w:b/>
+          <w:bCs/>
+          <w:sz w:val="26"/>
+          <w:szCs w:val="26"/>
+          <w:u w:val="single"/>
+        </w:rPr>
+      </w:pPr>
+      <w:r>
+        <w:rPr>
+          <w:rFonts w:ascii="Times New Roman" w:hAnsi="Times New Roman" w:cs="Times New Roman"/>
+          <w:b/>
+          <w:bCs/>
+          <w:sz w:val="26"/>
+          <w:szCs w:val="26"/>
+          <w:u w:val="single"/>
         </w:rPr>
         <w:t>Trang danh sách loại sản phẩm:</w:t>
       </w:r>
@@ -6184,17 +6812,75 @@
     <w:p>
       <w:pPr>
         <w:spacing w:line="360" w:lineRule="auto"/>
-        <w:rPr>
-          <w:rFonts w:ascii="Times New Roman" w:hAnsi="Times New Roman" w:cs="Times New Roman"/>
-          <w:sz w:val="26"/>
-          <w:szCs w:val="26"/>
-        </w:rPr>
-      </w:pPr>
+      </w:pPr>
+      <w:r>
+        <w:drawing>
+          <wp:inline distT="0" distB="0" distL="114300" distR="114300">
+            <wp:extent cx="5932805" cy="3335655"/>
+            <wp:effectExtent l="0" t="0" r="10795" b="17145"/>
+            <wp:docPr id="8" name="Picture 5"/>
+            <wp:cNvGraphicFramePr>
+              <a:graphicFrameLocks xmlns:a="http://schemas.openxmlformats.org/drawingml/2006/main" noChangeAspect="1"/>
+            </wp:cNvGraphicFramePr>
+            <a:graphic xmlns:a="http://schemas.openxmlformats.org/drawingml/2006/main">
+              <a:graphicData uri="http://schemas.openxmlformats.org/drawingml/2006/picture">
+                <pic:pic xmlns:pic="http://schemas.openxmlformats.org/drawingml/2006/picture">
+                  <pic:nvPicPr>
+                    <pic:cNvPr id="8" name="Picture 5"/>
+                    <pic:cNvPicPr>
+                      <a:picLocks noChangeAspect="1"/>
+                    </pic:cNvPicPr>
+                  </pic:nvPicPr>
+                  <pic:blipFill>
+                    <a:blip r:embed="rId13"/>
+                    <a:stretch>
+                      <a:fillRect/>
+                    </a:stretch>
+                  </pic:blipFill>
+                  <pic:spPr>
+                    <a:xfrm>
+                      <a:off x="0" y="0"/>
+                      <a:ext cx="5932805" cy="3335655"/>
+                    </a:xfrm>
+                    <a:prstGeom prst="rect">
+                      <a:avLst/>
+                    </a:prstGeom>
+                    <a:noFill/>
+                    <a:ln>
+                      <a:noFill/>
+                    </a:ln>
+                  </pic:spPr>
+                </pic:pic>
+              </a:graphicData>
+            </a:graphic>
+          </wp:inline>
+        </w:drawing>
+      </w:r>
     </w:p>
     <w:p>
       <w:pPr>
         <w:spacing w:line="360" w:lineRule="auto"/>
         <w:rPr>
+          <w:rFonts w:hint="default" w:ascii="Times New Roman" w:hAnsi="Times New Roman" w:cs="Times New Roman"/>
+          <w:sz w:val="26"/>
+          <w:szCs w:val="26"/>
+          <w:lang w:val="en-US"/>
+        </w:rPr>
+      </w:pPr>
+      <w:r>
+        <w:rPr>
+          <w:rFonts w:hint="default" w:ascii="Times New Roman" w:hAnsi="Times New Roman" w:cs="Times New Roman"/>
+          <w:sz w:val="26"/>
+          <w:szCs w:val="26"/>
+          <w:lang w:val="en-US"/>
+        </w:rPr>
+        <w:t>Mô tả:</w:t>
+      </w:r>
+    </w:p>
+    <w:p>
+      <w:pPr>
+        <w:spacing w:line="360" w:lineRule="auto"/>
+        <w:rPr>
           <w:rFonts w:ascii="Times New Roman" w:hAnsi="Times New Roman" w:cs="Times New Roman"/>
           <w:sz w:val="26"/>
           <w:szCs w:val="26"/>
@@ -6240,17 +6926,75 @@
     <w:p>
       <w:pPr>
         <w:spacing w:line="360" w:lineRule="auto"/>
-        <w:rPr>
-          <w:rFonts w:ascii="Times New Roman" w:hAnsi="Times New Roman" w:cs="Times New Roman"/>
-          <w:sz w:val="26"/>
-          <w:szCs w:val="26"/>
-        </w:rPr>
-      </w:pPr>
+      </w:pPr>
+      <w:r>
+        <w:drawing>
+          <wp:inline distT="0" distB="0" distL="114300" distR="114300">
+            <wp:extent cx="4591050" cy="3990975"/>
+            <wp:effectExtent l="0" t="0" r="0" b="9525"/>
+            <wp:docPr id="9" name="Picture 6"/>
+            <wp:cNvGraphicFramePr>
+              <a:graphicFrameLocks xmlns:a="http://schemas.openxmlformats.org/drawingml/2006/main" noChangeAspect="1"/>
+            </wp:cNvGraphicFramePr>
+            <a:graphic xmlns:a="http://schemas.openxmlformats.org/drawingml/2006/main">
+              <a:graphicData uri="http://schemas.openxmlformats.org/drawingml/2006/picture">
+                <pic:pic xmlns:pic="http://schemas.openxmlformats.org/drawingml/2006/picture">
+                  <pic:nvPicPr>
+                    <pic:cNvPr id="9" name="Picture 6"/>
+                    <pic:cNvPicPr>
+                      <a:picLocks noChangeAspect="1"/>
+                    </pic:cNvPicPr>
+                  </pic:nvPicPr>
+                  <pic:blipFill>
+                    <a:blip r:embed="rId14"/>
+                    <a:stretch>
+                      <a:fillRect/>
+                    </a:stretch>
+                  </pic:blipFill>
+                  <pic:spPr>
+                    <a:xfrm>
+                      <a:off x="0" y="0"/>
+                      <a:ext cx="4591050" cy="3990975"/>
+                    </a:xfrm>
+                    <a:prstGeom prst="rect">
+                      <a:avLst/>
+                    </a:prstGeom>
+                    <a:noFill/>
+                    <a:ln>
+                      <a:noFill/>
+                    </a:ln>
+                  </pic:spPr>
+                </pic:pic>
+              </a:graphicData>
+            </a:graphic>
+          </wp:inline>
+        </w:drawing>
+      </w:r>
     </w:p>
     <w:p>
       <w:pPr>
         <w:spacing w:line="360" w:lineRule="auto"/>
         <w:rPr>
+          <w:rFonts w:hint="default" w:ascii="Times New Roman" w:hAnsi="Times New Roman" w:cs="Times New Roman"/>
+          <w:sz w:val="26"/>
+          <w:szCs w:val="26"/>
+          <w:lang w:val="en-US"/>
+        </w:rPr>
+      </w:pPr>
+      <w:r>
+        <w:rPr>
+          <w:rFonts w:hint="default" w:ascii="Times New Roman" w:hAnsi="Times New Roman" w:cs="Times New Roman"/>
+          <w:sz w:val="26"/>
+          <w:szCs w:val="26"/>
+          <w:lang w:val="en-US"/>
+        </w:rPr>
+        <w:t>Mô tả:</w:t>
+      </w:r>
+    </w:p>
+    <w:p>
+      <w:pPr>
+        <w:spacing w:line="360" w:lineRule="auto"/>
+        <w:rPr>
           <w:rFonts w:ascii="Times New Roman" w:hAnsi="Times New Roman" w:cs="Times New Roman"/>
           <w:sz w:val="26"/>
           <w:szCs w:val="26"/>
@@ -6304,55 +7048,326 @@
       <w:pPr>
         <w:spacing w:line="360" w:lineRule="auto"/>
         <w:rPr>
-          <w:rFonts w:ascii="Times New Roman" w:hAnsi="Times New Roman" w:cs="Times New Roman"/>
-          <w:sz w:val="26"/>
-          <w:szCs w:val="26"/>
-        </w:rPr>
-      </w:pPr>
-      <w:r>
-        <w:rPr>
-          <w:rFonts w:ascii="Times New Roman" w:hAnsi="Times New Roman" w:cs="Times New Roman"/>
-          <w:sz w:val="26"/>
-          <w:szCs w:val="26"/>
-        </w:rPr>
-        <w:t>Về kiến thức:</w:t>
-      </w:r>
-    </w:p>
-    <w:p>
-      <w:pPr>
+          <w:rFonts w:hint="default" w:ascii="Times New Roman" w:hAnsi="Times New Roman" w:cs="Times New Roman"/>
+          <w:b/>
+          <w:bCs/>
+          <w:sz w:val="26"/>
+          <w:szCs w:val="26"/>
+          <w:u w:val="single"/>
+          <w:lang w:val="en-US"/>
+        </w:rPr>
+      </w:pPr>
+      <w:r>
+        <w:rPr>
+          <w:rFonts w:ascii="Times New Roman" w:hAnsi="Times New Roman" w:cs="Times New Roman"/>
+          <w:b/>
+          <w:bCs/>
+          <w:sz w:val="26"/>
+          <w:szCs w:val="26"/>
+          <w:u w:val="single"/>
+        </w:rPr>
+        <w:t>Về kiến thức</w:t>
+      </w:r>
+      <w:r>
+        <w:rPr>
+          <w:rFonts w:hint="default" w:ascii="Times New Roman" w:hAnsi="Times New Roman" w:cs="Times New Roman"/>
+          <w:b/>
+          <w:bCs/>
+          <w:sz w:val="26"/>
+          <w:szCs w:val="26"/>
+          <w:u w:val="single"/>
+          <w:lang w:val="en-US"/>
+        </w:rPr>
+        <w:t>:</w:t>
+      </w:r>
+    </w:p>
+    <w:p>
+      <w:pPr>
+        <w:numPr>
+          <w:ilvl w:val="0"/>
+          <w:numId w:val="7"/>
+        </w:numPr>
         <w:spacing w:line="360" w:lineRule="auto"/>
-        <w:rPr>
-          <w:rFonts w:ascii="Times New Roman" w:hAnsi="Times New Roman" w:cs="Times New Roman"/>
-          <w:sz w:val="26"/>
-          <w:szCs w:val="26"/>
-        </w:rPr>
-      </w:pPr>
-      <w:r>
-        <w:rPr>
-          <w:rFonts w:ascii="Times New Roman" w:hAnsi="Times New Roman" w:cs="Times New Roman"/>
-          <w:sz w:val="26"/>
-          <w:szCs w:val="26"/>
+        <w:ind w:left="418" w:leftChars="0" w:hanging="418" w:firstLineChars="0"/>
+        <w:rPr>
+          <w:rFonts w:ascii="Times New Roman" w:hAnsi="Times New Roman" w:cs="Times New Roman"/>
+          <w:sz w:val="26"/>
+          <w:szCs w:val="26"/>
+        </w:rPr>
+      </w:pPr>
+      <w:r>
+        <w:rPr>
+          <w:rFonts w:ascii="Times New Roman" w:hAnsi="Times New Roman" w:cs="Times New Roman"/>
+          <w:sz w:val="26"/>
+          <w:szCs w:val="26"/>
+        </w:rPr>
+        <w:t>Sau thời gian thực hiện đồ án môn học Lập Trình Di Động, nhóm em đã đạt được nhiều tiến bộ cả về mặt tìm hiểu, nghiên cứu lý thuyết lẫn kỹ năng lập trình.</w:t>
+      </w:r>
+    </w:p>
+    <w:p>
+      <w:pPr>
+        <w:numPr>
+          <w:ilvl w:val="0"/>
+          <w:numId w:val="7"/>
+        </w:numPr>
+        <w:spacing w:line="360" w:lineRule="auto"/>
+        <w:ind w:left="418" w:leftChars="0" w:hanging="418" w:firstLineChars="0"/>
+        <w:rPr>
+          <w:rFonts w:ascii="Times New Roman" w:hAnsi="Times New Roman" w:cs="Times New Roman"/>
+          <w:sz w:val="26"/>
+          <w:szCs w:val="26"/>
+        </w:rPr>
+      </w:pPr>
+      <w:r>
+        <w:rPr>
+          <w:rFonts w:ascii="Times New Roman" w:hAnsi="Times New Roman" w:cs="Times New Roman"/>
+          <w:sz w:val="26"/>
+          <w:szCs w:val="26"/>
+        </w:rPr>
+        <w:t>Hiểu biết nhiều hơn về kỹ thuật xây dựng ứng dụng di động ứng dụng Web API.</w:t>
+      </w:r>
+    </w:p>
+    <w:p>
+      <w:pPr>
+        <w:numPr>
+          <w:ilvl w:val="0"/>
+          <w:numId w:val="7"/>
+        </w:numPr>
+        <w:spacing w:line="360" w:lineRule="auto"/>
+        <w:ind w:left="418" w:leftChars="0" w:hanging="418" w:firstLineChars="0"/>
+        <w:rPr>
+          <w:rFonts w:ascii="Times New Roman" w:hAnsi="Times New Roman" w:cs="Times New Roman"/>
+          <w:sz w:val="26"/>
+          <w:szCs w:val="26"/>
+        </w:rPr>
+      </w:pPr>
+      <w:r>
+        <w:rPr>
+          <w:rFonts w:ascii="Times New Roman" w:hAnsi="Times New Roman" w:cs="Times New Roman"/>
+          <w:sz w:val="26"/>
+          <w:szCs w:val="26"/>
+        </w:rPr>
+        <w:t>Phân tích thiết kế hướng đối tượng tốt hơn.</w:t>
+      </w:r>
+    </w:p>
+    <w:p>
+      <w:pPr>
+        <w:numPr>
+          <w:ilvl w:val="0"/>
+          <w:numId w:val="7"/>
+        </w:numPr>
+        <w:spacing w:line="360" w:lineRule="auto"/>
+        <w:ind w:left="418" w:leftChars="0" w:hanging="418" w:firstLineChars="0"/>
+        <w:rPr>
+          <w:rFonts w:ascii="Times New Roman" w:hAnsi="Times New Roman" w:cs="Times New Roman"/>
+          <w:sz w:val="26"/>
+          <w:szCs w:val="26"/>
+        </w:rPr>
+      </w:pPr>
+      <w:r>
+        <w:rPr>
+          <w:rFonts w:ascii="Times New Roman" w:hAnsi="Times New Roman" w:cs="Times New Roman"/>
+          <w:sz w:val="26"/>
+          <w:szCs w:val="26"/>
+        </w:rPr>
+        <w:t>Nâng cao tinh thần tự học, tự nghiên cứu.</w:t>
+      </w:r>
+    </w:p>
+    <w:p>
+      <w:pPr>
+        <w:spacing w:line="360" w:lineRule="auto"/>
+        <w:rPr>
+          <w:rFonts w:ascii="Times New Roman" w:hAnsi="Times New Roman" w:cs="Times New Roman"/>
+          <w:b/>
+          <w:bCs/>
+          <w:sz w:val="26"/>
+          <w:szCs w:val="26"/>
+          <w:u w:val="single"/>
+        </w:rPr>
+      </w:pPr>
+      <w:r>
+        <w:rPr>
+          <w:rFonts w:ascii="Times New Roman" w:hAnsi="Times New Roman" w:cs="Times New Roman"/>
+          <w:b/>
+          <w:bCs/>
+          <w:sz w:val="26"/>
+          <w:szCs w:val="26"/>
+          <w:u w:val="single"/>
         </w:rPr>
         <w:t>Về chương trình:</w:t>
       </w:r>
     </w:p>
     <w:p>
       <w:pPr>
+        <w:numPr>
+          <w:ilvl w:val="0"/>
+          <w:numId w:val="7"/>
+        </w:numPr>
         <w:spacing w:line="360" w:lineRule="auto"/>
-        <w:rPr>
-          <w:rFonts w:ascii="Times New Roman" w:hAnsi="Times New Roman" w:cs="Times New Roman"/>
-          <w:sz w:val="26"/>
-          <w:szCs w:val="26"/>
-        </w:rPr>
-      </w:pPr>
-      <w:r>
-        <w:rPr>
-          <w:rFonts w:ascii="Times New Roman" w:hAnsi="Times New Roman" w:cs="Times New Roman"/>
-          <w:sz w:val="26"/>
-          <w:szCs w:val="26"/>
+        <w:ind w:left="418" w:leftChars="0" w:hanging="418" w:firstLineChars="0"/>
+        <w:jc w:val="left"/>
+        <w:rPr>
+          <w:rFonts w:ascii="Times New Roman" w:hAnsi="Times New Roman" w:cs="Times New Roman"/>
+          <w:sz w:val="26"/>
+          <w:szCs w:val="26"/>
+        </w:rPr>
+      </w:pPr>
+      <w:r>
+        <w:rPr>
+          <w:rFonts w:ascii="Times New Roman" w:hAnsi="Times New Roman" w:cs="Times New Roman"/>
+          <w:sz w:val="26"/>
+          <w:szCs w:val="26"/>
+        </w:rPr>
+        <w:t>Chương trình thực hiện được hầu hết các yêu cầu đề ra của đồ án môn học.</w:t>
+      </w:r>
+    </w:p>
+    <w:p>
+      <w:pPr>
+        <w:numPr>
+          <w:ilvl w:val="0"/>
+          <w:numId w:val="7"/>
+        </w:numPr>
+        <w:spacing w:line="360" w:lineRule="auto"/>
+        <w:ind w:left="418" w:leftChars="0" w:hanging="418" w:firstLineChars="0"/>
+        <w:jc w:val="left"/>
+        <w:rPr>
+          <w:rFonts w:hint="default" w:ascii="Times New Roman" w:hAnsi="Times New Roman" w:cs="Times New Roman"/>
+          <w:sz w:val="26"/>
+          <w:szCs w:val="26"/>
+          <w:lang w:val="en-US"/>
+        </w:rPr>
+      </w:pPr>
+      <w:r>
+        <w:rPr>
+          <w:rFonts w:ascii="Times New Roman" w:hAnsi="Times New Roman" w:cs="Times New Roman"/>
+          <w:sz w:val="26"/>
+          <w:szCs w:val="26"/>
+        </w:rPr>
+        <w:t>Giao diện thân thiện, dễ sử dụng</w:t>
+      </w:r>
+      <w:r>
+        <w:rPr>
+          <w:rFonts w:hint="default" w:ascii="Times New Roman" w:hAnsi="Times New Roman" w:cs="Times New Roman"/>
+          <w:sz w:val="26"/>
+          <w:szCs w:val="26"/>
+          <w:lang w:val="en-US"/>
+        </w:rPr>
+        <w:t>.</w:t>
+      </w:r>
+    </w:p>
+    <w:p>
+      <w:pPr>
+        <w:numPr>
+          <w:ilvl w:val="0"/>
+          <w:numId w:val="7"/>
+        </w:numPr>
+        <w:spacing w:line="360" w:lineRule="auto"/>
+        <w:ind w:left="418" w:leftChars="0" w:hanging="418" w:firstLineChars="0"/>
+        <w:jc w:val="left"/>
+        <w:rPr>
+          <w:rFonts w:ascii="Times New Roman" w:hAnsi="Times New Roman" w:cs="Times New Roman"/>
+          <w:sz w:val="26"/>
+          <w:szCs w:val="26"/>
+        </w:rPr>
+      </w:pPr>
+      <w:r>
+        <w:rPr>
+          <w:rFonts w:ascii="Times New Roman" w:hAnsi="Times New Roman" w:cs="Times New Roman"/>
+          <w:sz w:val="26"/>
+          <w:szCs w:val="26"/>
+        </w:rPr>
+        <w:t xml:space="preserve">Xây dựng app bán hàng online không  phải là giải pháp mới mẻ, nhưng nó mang tính thực tế cao, nhất là trong giai đoạn hiện nay khi Việt Nam đang tiến hành chính sách công nghiệp hóa hiện đại hóa đất nước, đẩy mạnh công nghệ thông tin, đưa tin học hóa vào cuộc sống. </w:t>
+      </w:r>
+    </w:p>
+    <w:p>
+      <w:pPr>
+        <w:spacing w:line="360" w:lineRule="auto"/>
+        <w:rPr>
+          <w:rFonts w:ascii="Times New Roman" w:hAnsi="Times New Roman" w:cs="Times New Roman"/>
+          <w:b/>
+          <w:bCs/>
+          <w:sz w:val="26"/>
+          <w:szCs w:val="26"/>
+          <w:u w:val="single"/>
+        </w:rPr>
+      </w:pPr>
+      <w:r>
+        <w:rPr>
+          <w:rFonts w:ascii="Times New Roman" w:hAnsi="Times New Roman" w:cs="Times New Roman"/>
+          <w:b/>
+          <w:bCs/>
+          <w:sz w:val="26"/>
+          <w:szCs w:val="26"/>
+          <w:u w:val="single"/>
         </w:rPr>
         <w:t>Hạn chế:</w:t>
       </w:r>
+    </w:p>
+    <w:p>
+      <w:pPr>
+        <w:numPr>
+          <w:ilvl w:val="0"/>
+          <w:numId w:val="7"/>
+        </w:numPr>
+        <w:spacing w:line="360" w:lineRule="auto"/>
+        <w:ind w:left="418" w:leftChars="0" w:hanging="418" w:firstLineChars="0"/>
+        <w:rPr>
+          <w:rFonts w:ascii="Times New Roman" w:hAnsi="Times New Roman" w:cs="Times New Roman"/>
+          <w:sz w:val="26"/>
+          <w:szCs w:val="26"/>
+        </w:rPr>
+      </w:pPr>
+      <w:r>
+        <w:rPr>
+          <w:rFonts w:ascii="Times New Roman" w:hAnsi="Times New Roman" w:cs="Times New Roman"/>
+          <w:sz w:val="26"/>
+          <w:szCs w:val="26"/>
+        </w:rPr>
+        <w:t xml:space="preserve">Do thời gian nghiên cứu thực hiện tương đối hạn chế với một đề tài tương đối rộng và phong phú nên không tránh khỏi những thiếu xót nhất định. </w:t>
+      </w:r>
+    </w:p>
+    <w:p>
+      <w:pPr>
+        <w:numPr>
+          <w:ilvl w:val="0"/>
+          <w:numId w:val="7"/>
+        </w:numPr>
+        <w:spacing w:line="360" w:lineRule="auto"/>
+        <w:ind w:left="418" w:leftChars="0" w:hanging="418" w:firstLineChars="0"/>
+        <w:rPr>
+          <w:rFonts w:ascii="Times New Roman" w:hAnsi="Times New Roman" w:cs="Times New Roman"/>
+          <w:sz w:val="26"/>
+          <w:szCs w:val="26"/>
+        </w:rPr>
+      </w:pPr>
+      <w:r>
+        <w:rPr>
+          <w:rFonts w:ascii="Times New Roman" w:hAnsi="Times New Roman" w:cs="Times New Roman"/>
+          <w:sz w:val="26"/>
+          <w:szCs w:val="26"/>
+        </w:rPr>
+        <w:t>Bên cạnh đó, chương trì</w:t>
+      </w:r>
+      <w:bookmarkStart w:id="0" w:name="_GoBack"/>
+      <w:bookmarkEnd w:id="0"/>
+      <w:r>
+        <w:rPr>
+          <w:rFonts w:ascii="Times New Roman" w:hAnsi="Times New Roman" w:cs="Times New Roman"/>
+          <w:sz w:val="26"/>
+          <w:szCs w:val="26"/>
+        </w:rPr>
+        <w:t>nh còn một số chức năng chưa hoàn thiện và chính xác.</w:t>
+      </w:r>
+    </w:p>
+    <w:p>
+      <w:pPr>
+        <w:spacing w:line="360" w:lineRule="auto"/>
+        <w:rPr>
+          <w:rFonts w:ascii="Times New Roman" w:hAnsi="Times New Roman" w:cs="Times New Roman"/>
+          <w:sz w:val="26"/>
+          <w:szCs w:val="26"/>
+        </w:rPr>
+      </w:pPr>
     </w:p>
     <w:p>
       <w:pPr>
@@ -6552,6 +7567,26 @@
     </w:lvl>
   </w:abstractNum>
   <w:abstractNum w:abstractNumId="1">
+    <w:nsid w:val="05325D91"/>
+    <w:multiLevelType w:val="singleLevel"/>
+    <w:tmpl w:val="05325D91"/>
+    <w:lvl w:ilvl="0" w:tentative="0">
+      <w:start w:val="1"/>
+      <w:numFmt w:val="bullet"/>
+      <w:lvlText w:val="○"/>
+      <w:lvlJc w:val="left"/>
+      <w:pPr>
+        <w:tabs>
+          <w:tab w:val="left" w:pos="420"/>
+        </w:tabs>
+        <w:ind w:left="418" w:leftChars="0" w:hanging="418" w:firstLineChars="0"/>
+      </w:pPr>
+      <w:rPr>
+        <w:rFonts w:hint="default" w:ascii="Times New Roman" w:hAnsi="Times New Roman" w:cs="Times New Roman"/>
+      </w:rPr>
+    </w:lvl>
+  </w:abstractNum>
+  <w:abstractNum w:abstractNumId="2">
     <w:nsid w:val="07904AC4"/>
     <w:multiLevelType w:val="multilevel"/>
     <w:tmpl w:val="07904AC4"/>
@@ -6640,7 +7675,7 @@
       </w:pPr>
     </w:lvl>
   </w:abstractNum>
-  <w:abstractNum w:abstractNumId="2">
+  <w:abstractNum w:abstractNumId="3">
     <w:nsid w:val="0CD16A9A"/>
     <w:multiLevelType w:val="multilevel"/>
     <w:tmpl w:val="0CD16A9A"/>
@@ -6729,7 +7764,7 @@
       </w:pPr>
     </w:lvl>
   </w:abstractNum>
-  <w:abstractNum w:abstractNumId="3">
+  <w:abstractNum w:abstractNumId="4">
     <w:nsid w:val="4C7C6CFE"/>
     <w:multiLevelType w:val="multilevel"/>
     <w:tmpl w:val="4C7C6CFE"/>
@@ -6818,7 +7853,7 @@
       </w:pPr>
     </w:lvl>
   </w:abstractNum>
-  <w:abstractNum w:abstractNumId="4">
+  <w:abstractNum w:abstractNumId="5">
     <w:nsid w:val="51F8505D"/>
     <w:multiLevelType w:val="multilevel"/>
     <w:tmpl w:val="51F8505D"/>
@@ -6905,7 +7940,7 @@
       </w:pPr>
     </w:lvl>
   </w:abstractNum>
-  <w:abstractNum w:abstractNumId="5">
+  <w:abstractNum w:abstractNumId="6">
     <w:nsid w:val="79B27EE1"/>
     <w:multiLevelType w:val="multilevel"/>
     <w:tmpl w:val="79B27EE1"/>
@@ -6995,22 +8030,25 @@
     </w:lvl>
   </w:abstractNum>
   <w:num w:numId="1">
-    <w:abstractNumId w:val="4"/>
+    <w:abstractNumId w:val="5"/>
   </w:num>
   <w:num w:numId="2">
     <w:abstractNumId w:val="0"/>
   </w:num>
   <w:num w:numId="3">
-    <w:abstractNumId w:val="1"/>
+    <w:abstractNumId w:val="2"/>
   </w:num>
   <w:num w:numId="4">
+    <w:abstractNumId w:val="4"/>
+  </w:num>
+  <w:num w:numId="5">
+    <w:abstractNumId w:val="6"/>
+  </w:num>
+  <w:num w:numId="6">
     <w:abstractNumId w:val="3"/>
   </w:num>
-  <w:num w:numId="5">
-    <w:abstractNumId w:val="5"/>
-  </w:num>
-  <w:num w:numId="6">
-    <w:abstractNumId w:val="2"/>
+  <w:num w:numId="7">
+    <w:abstractNumId w:val="1"/>
   </w:num>
 </w:numbering>
 </file>
@@ -7091,7 +8129,7 @@
     <w:lsdException w:qFormat="1" w:unhideWhenUsed="0" w:uiPriority="10" w:semiHidden="0" w:name="Title"/>
     <w:lsdException w:uiPriority="99" w:name="Closing"/>
     <w:lsdException w:uiPriority="99" w:name="Signature"/>
-    <w:lsdException w:uiPriority="1" w:name="Default Paragraph Font"/>
+    <w:lsdException w:qFormat="1" w:uiPriority="1" w:name="Default Paragraph Font"/>
     <w:lsdException w:uiPriority="99" w:name="Body Text"/>
     <w:lsdException w:uiPriority="99" w:name="Body Text Indent"/>
     <w:lsdException w:uiPriority="99" w:name="List Continue"/>
@@ -7129,7 +8167,7 @@
     <w:lsdException w:uiPriority="99" w:name="HTML Sample"/>
     <w:lsdException w:uiPriority="99" w:name="HTML Typewriter"/>
     <w:lsdException w:uiPriority="99" w:name="HTML Variable"/>
-    <w:lsdException w:uiPriority="99" w:name="Normal Table"/>
+    <w:lsdException w:qFormat="1" w:uiPriority="99" w:name="Normal Table"/>
     <w:lsdException w:uiPriority="99" w:name="annotation subject"/>
     <w:lsdException w:uiPriority="99" w:name="Table Simple 1"/>
     <w:lsdException w:uiPriority="99" w:name="Table Simple 2"/>
@@ -7320,12 +8358,14 @@
     <w:name w:val="Default Paragraph Font"/>
     <w:semiHidden/>
     <w:unhideWhenUsed/>
+    <w:qFormat/>
     <w:uiPriority w:val="1"/>
   </w:style>
   <w:style w:type="table" w:default="1" w:styleId="4">
     <w:name w:val="Normal Table"/>
     <w:semiHidden/>
     <w:unhideWhenUsed/>
+    <w:qFormat/>
     <w:uiPriority w:val="99"/>
     <w:tblPr>
       <w:tblCellMar>

</xml_diff>